<commit_message>
Agrego primer solicitud archivada por poner 20 años, borrar cuando haga la nueva solicitud
</commit_message>
<xml_diff>
--- a/informacion/Unidad ejecutora para saneamiento de titulos.docx
+++ b/informacion/Unidad ejecutora para saneamiento de titulos.docx
@@ -108,8 +108,6 @@
         </w:rPr>
         <w:t xml:space="preserve"> 6</w:t>
       </w:r>
-      <w:bookmarkStart w:id="0" w:name="_GoBack"/>
-      <w:bookmarkEnd w:id="0"/>
     </w:p>
     <w:p>
       <w:pPr>
@@ -225,6 +223,16 @@
         <w:t>hs</w:t>
       </w:r>
       <w:proofErr w:type="spellEnd"/>
+      <w:r>
+        <w:rPr>
+          <w:rFonts w:ascii="Arial" w:hAnsi="Arial" w:cs="Arial"/>
+          <w:color w:val="454545"/>
+          <w:sz w:val="28"/>
+          <w:szCs w:val="28"/>
+          <w:shd w:val="clear" w:color="auto" w:fill="FFFFFF"/>
+        </w:rPr>
+        <w:t xml:space="preserve"> (HAY UNA SEÑORA DE FONDO)</w:t>
+      </w:r>
     </w:p>
     <w:p>
       <w:pPr>
@@ -271,6 +279,213 @@
           <w:rFonts w:ascii="Arial" w:hAnsi="Arial" w:cs="Arial"/>
           <w:sz w:val="28"/>
           <w:szCs w:val="28"/>
+          <w:shd w:val="clear" w:color="auto" w:fill="FFFFFF"/>
+        </w:rPr>
+      </w:pPr>
+      <w:r>
+        <w:rPr>
+          <w:rFonts w:ascii="Arial" w:hAnsi="Arial" w:cs="Arial"/>
+          <w:sz w:val="28"/>
+          <w:szCs w:val="28"/>
+          <w:shd w:val="clear" w:color="auto" w:fill="FFFFFF"/>
+        </w:rPr>
+        <w:t>Unidad Ejecutora para el Saneamiento de Títulos</w:t>
+      </w:r>
+    </w:p>
+    <w:p>
+      <w:pPr>
+        <w:shd w:val="clear" w:color="auto" w:fill="FFFFFF"/>
+        <w:rPr>
+          <w:rFonts w:ascii="Arial" w:hAnsi="Arial" w:cs="Arial"/>
+          <w:sz w:val="28"/>
+          <w:szCs w:val="28"/>
+          <w:shd w:val="clear" w:color="auto" w:fill="FFFFFF"/>
+        </w:rPr>
+      </w:pPr>
+      <w:r>
+        <w:rPr>
+          <w:rFonts w:ascii="Arial" w:hAnsi="Arial" w:cs="Arial"/>
+          <w:sz w:val="28"/>
+          <w:szCs w:val="28"/>
+          <w:shd w:val="clear" w:color="auto" w:fill="FFFFFF"/>
+        </w:rPr>
+        <w:t xml:space="preserve">-Domicilio: </w:t>
+      </w:r>
+      <w:proofErr w:type="spellStart"/>
+      <w:r>
+        <w:rPr>
+          <w:rFonts w:ascii="Arial" w:hAnsi="Arial" w:cs="Arial"/>
+          <w:sz w:val="28"/>
+          <w:szCs w:val="28"/>
+          <w:shd w:val="clear" w:color="auto" w:fill="FFFFFF"/>
+        </w:rPr>
+        <w:t>Dean</w:t>
+      </w:r>
+      <w:proofErr w:type="spellEnd"/>
+      <w:r>
+        <w:rPr>
+          <w:rFonts w:ascii="Arial" w:hAnsi="Arial" w:cs="Arial"/>
+          <w:sz w:val="28"/>
+          <w:szCs w:val="28"/>
+          <w:shd w:val="clear" w:color="auto" w:fill="FFFFFF"/>
+        </w:rPr>
+        <w:t xml:space="preserve"> Funes Nº 64 Piso 3</w:t>
+      </w:r>
+    </w:p>
+    <w:p>
+      <w:pPr>
+        <w:shd w:val="clear" w:color="auto" w:fill="FFFFFF"/>
+        <w:rPr>
+          <w:rFonts w:ascii="Arial" w:hAnsi="Arial" w:cs="Arial"/>
+          <w:sz w:val="28"/>
+          <w:szCs w:val="28"/>
+          <w:shd w:val="clear" w:color="auto" w:fill="FFFFFF"/>
+        </w:rPr>
+      </w:pPr>
+      <w:r>
+        <w:rPr>
+          <w:rFonts w:ascii="Arial" w:hAnsi="Arial" w:cs="Arial"/>
+          <w:sz w:val="28"/>
+          <w:szCs w:val="28"/>
+          <w:shd w:val="clear" w:color="auto" w:fill="FFFFFF"/>
+        </w:rPr>
+        <w:t xml:space="preserve">-Teléfono: </w:t>
+      </w:r>
+      <w:r>
+        <w:rPr>
+          <w:rFonts w:ascii="Arial" w:hAnsi="Arial" w:cs="Arial"/>
+          <w:b/>
+          <w:sz w:val="28"/>
+          <w:szCs w:val="28"/>
+          <w:shd w:val="clear" w:color="auto" w:fill="FFFFFF"/>
+        </w:rPr>
+        <w:t>0351-4342441</w:t>
+      </w:r>
+      <w:r>
+        <w:rPr>
+          <w:rFonts w:ascii="Arial" w:hAnsi="Arial" w:cs="Arial"/>
+          <w:sz w:val="28"/>
+          <w:szCs w:val="28"/>
+          <w:shd w:val="clear" w:color="auto" w:fill="FFFFFF"/>
+        </w:rPr>
+        <w:t>/43; </w:t>
+      </w:r>
+    </w:p>
+    <w:p>
+      <w:pPr>
+        <w:rPr>
+          <w:rFonts w:ascii="Arial" w:hAnsi="Arial" w:cs="Arial"/>
+          <w:color w:val="454545"/>
+          <w:sz w:val="28"/>
+          <w:szCs w:val="28"/>
+          <w:shd w:val="clear" w:color="auto" w:fill="FFFFFF"/>
+        </w:rPr>
+      </w:pPr>
+      <w:r>
+        <w:rPr>
+          <w:rFonts w:ascii="Arial" w:hAnsi="Arial" w:cs="Arial"/>
+          <w:sz w:val="28"/>
+          <w:szCs w:val="28"/>
+          <w:shd w:val="clear" w:color="auto" w:fill="FFFFFF"/>
+        </w:rPr>
+        <w:t>-WhatsApp: 351 4036490</w:t>
+      </w:r>
+      <w:r>
+        <w:rPr>
+          <w:rFonts w:ascii="Arial" w:hAnsi="Arial" w:cs="Arial"/>
+          <w:sz w:val="28"/>
+          <w:szCs w:val="28"/>
+          <w:shd w:val="clear" w:color="auto" w:fill="FFFFFF"/>
+        </w:rPr>
+        <w:t xml:space="preserve"> </w:t>
+      </w:r>
+      <w:r>
+        <w:rPr>
+          <w:rFonts w:ascii="Arial" w:hAnsi="Arial" w:cs="Arial"/>
+          <w:color w:val="454545"/>
+          <w:sz w:val="28"/>
+          <w:szCs w:val="28"/>
+          <w:shd w:val="clear" w:color="auto" w:fill="FFFFFF"/>
+        </w:rPr>
+        <w:t>(HAY UNA SEÑORA DE FONDO</w:t>
+      </w:r>
+      <w:r>
+        <w:rPr>
+          <w:rFonts w:ascii="Arial" w:hAnsi="Arial" w:cs="Arial"/>
+          <w:color w:val="454545"/>
+          <w:sz w:val="28"/>
+          <w:szCs w:val="28"/>
+          <w:shd w:val="clear" w:color="auto" w:fill="FFFFFF"/>
+        </w:rPr>
+        <w:t xml:space="preserve"> en WhatsApp</w:t>
+      </w:r>
+      <w:r>
+        <w:rPr>
+          <w:rFonts w:ascii="Arial" w:hAnsi="Arial" w:cs="Arial"/>
+          <w:color w:val="454545"/>
+          <w:sz w:val="28"/>
+          <w:szCs w:val="28"/>
+          <w:shd w:val="clear" w:color="auto" w:fill="FFFFFF"/>
+        </w:rPr>
+        <w:t>)</w:t>
+      </w:r>
+    </w:p>
+    <w:p>
+      <w:pPr>
+        <w:shd w:val="clear" w:color="auto" w:fill="FFFFFF"/>
+        <w:rPr>
+          <w:rFonts w:ascii="Arial" w:hAnsi="Arial" w:cs="Arial"/>
+          <w:sz w:val="28"/>
+          <w:szCs w:val="28"/>
+          <w:shd w:val="clear" w:color="auto" w:fill="FFFFFF"/>
+        </w:rPr>
+      </w:pPr>
+      <w:r>
+        <w:rPr>
+          <w:rFonts w:ascii="Arial" w:hAnsi="Arial" w:cs="Arial"/>
+          <w:sz w:val="28"/>
+          <w:szCs w:val="28"/>
+          <w:shd w:val="clear" w:color="auto" w:fill="FFFFFF"/>
+        </w:rPr>
+        <w:t>-Correo electrónico: </w:t>
+      </w:r>
+      <w:hyperlink r:id="rId5" w:tgtFrame="_blank" w:history="1">
+        <w:r>
+          <w:rPr>
+            <w:rFonts w:ascii="Arial" w:hAnsi="Arial" w:cs="Arial"/>
+            <w:sz w:val="28"/>
+            <w:szCs w:val="28"/>
+            <w:shd w:val="clear" w:color="auto" w:fill="FFFFFF"/>
+          </w:rPr>
+          <w:t>UnidadEjecutora@cba.gov.ar</w:t>
+        </w:r>
+      </w:hyperlink>
+      <w:r>
+        <w:rPr>
+          <w:rFonts w:ascii="Arial" w:hAnsi="Arial" w:cs="Arial"/>
+          <w:sz w:val="28"/>
+          <w:szCs w:val="28"/>
+          <w:shd w:val="clear" w:color="auto" w:fill="FFFFFF"/>
+        </w:rPr>
+        <w:t>.</w:t>
+      </w:r>
+    </w:p>
+    <w:p>
+      <w:pPr>
+        <w:rPr>
+          <w:rFonts w:ascii="Arial" w:hAnsi="Arial" w:cs="Arial"/>
+          <w:sz w:val="28"/>
+          <w:szCs w:val="28"/>
+          <w:shd w:val="clear" w:color="auto" w:fill="FFFFFF"/>
+        </w:rPr>
+      </w:pPr>
+    </w:p>
+    <w:p>
+      <w:pPr>
+        <w:rPr>
+          <w:rFonts w:ascii="Arial" w:hAnsi="Arial" w:cs="Arial"/>
+          <w:sz w:val="28"/>
+          <w:szCs w:val="28"/>
         </w:rPr>
       </w:pPr>
     </w:p>
@@ -302,26 +517,29 @@
       <w:r>
         <w:rPr>
           <w:rFonts w:ascii="Arial" w:hAnsi="Arial" w:cs="Arial"/>
-          <w:sz w:val="28"/>
-          <w:szCs w:val="28"/>
-        </w:rPr>
-        <w:t xml:space="preserve">0351 4342441 </w:t>
-      </w:r>
-      <w:r>
-        <w:rPr>
-          <w:rFonts w:ascii="Arial" w:hAnsi="Arial" w:cs="Arial"/>
-          <w:sz w:val="28"/>
-          <w:szCs w:val="28"/>
-        </w:rPr>
-        <w:t>/ 43</w:t>
-      </w:r>
-    </w:p>
-    <w:p>
-      <w:pPr>
-        <w:rPr>
-          <w:rFonts w:ascii="Arial" w:hAnsi="Arial" w:cs="Arial"/>
-          <w:sz w:val="28"/>
-          <w:szCs w:val="28"/>
+          <w:b/>
+          <w:sz w:val="28"/>
+          <w:szCs w:val="28"/>
+        </w:rPr>
+        <w:t>0351 4342441</w:t>
+      </w:r>
+      <w:r>
+        <w:rPr>
+          <w:rFonts w:ascii="Arial" w:hAnsi="Arial" w:cs="Arial"/>
+          <w:sz w:val="28"/>
+          <w:szCs w:val="28"/>
+        </w:rPr>
+        <w:t xml:space="preserve"> / 43</w:t>
+      </w:r>
+    </w:p>
+    <w:p>
+      <w:pPr>
+        <w:rPr>
+          <w:rFonts w:ascii="Arial" w:hAnsi="Arial" w:cs="Arial"/>
+          <w:color w:val="454545"/>
+          <w:sz w:val="28"/>
+          <w:szCs w:val="28"/>
+          <w:shd w:val="clear" w:color="auto" w:fill="FFFFFF"/>
         </w:rPr>
       </w:pPr>
       <w:r>
@@ -332,13 +550,33 @@
         </w:rPr>
         <w:t>351 4036490</w:t>
       </w:r>
-    </w:p>
-    <w:p>
-      <w:pPr>
-        <w:rPr>
-          <w:rFonts w:ascii="Arial" w:hAnsi="Arial" w:cs="Arial"/>
-          <w:sz w:val="28"/>
-          <w:szCs w:val="28"/>
+      <w:r>
+        <w:rPr>
+          <w:rFonts w:ascii="Arial" w:hAnsi="Arial" w:cs="Arial"/>
+          <w:sz w:val="28"/>
+          <w:szCs w:val="28"/>
+        </w:rPr>
+        <w:t xml:space="preserve"> </w:t>
+      </w:r>
+      <w:r>
+        <w:rPr>
+          <w:rFonts w:ascii="Arial" w:hAnsi="Arial" w:cs="Arial"/>
+          <w:color w:val="454545"/>
+          <w:sz w:val="28"/>
+          <w:szCs w:val="28"/>
+          <w:shd w:val="clear" w:color="auto" w:fill="FFFFFF"/>
+        </w:rPr>
+        <w:t>(HAY UNA SEÑORA DE FONDO en WhatsApp)</w:t>
+      </w:r>
+    </w:p>
+    <w:p>
+      <w:pPr>
+        <w:rPr>
+          <w:rFonts w:ascii="Arial" w:hAnsi="Arial" w:cs="Arial"/>
+          <w:color w:val="454545"/>
+          <w:sz w:val="28"/>
+          <w:szCs w:val="28"/>
+          <w:shd w:val="clear" w:color="auto" w:fill="FFFFFF"/>
         </w:rPr>
       </w:pPr>
     </w:p>
@@ -510,13 +748,15 @@
       <w:pPr>
         <w:rPr>
           <w:rFonts w:ascii="Arial" w:hAnsi="Arial" w:cs="Arial"/>
-          <w:sz w:val="28"/>
-          <w:szCs w:val="28"/>
-        </w:rPr>
-      </w:pPr>
-      <w:r>
-        <w:rPr>
-          <w:rFonts w:ascii="Arial" w:hAnsi="Arial" w:cs="Arial"/>
+          <w:b/>
+          <w:sz w:val="28"/>
+          <w:szCs w:val="28"/>
+        </w:rPr>
+      </w:pPr>
+      <w:r>
+        <w:rPr>
+          <w:rFonts w:ascii="Arial" w:hAnsi="Arial" w:cs="Arial"/>
+          <w:b/>
           <w:sz w:val="28"/>
           <w:szCs w:val="28"/>
         </w:rPr>
@@ -540,7 +780,7 @@
           <w:szCs w:val="28"/>
         </w:rPr>
       </w:pPr>
-      <w:hyperlink r:id="rId5" w:history="1">
+      <w:hyperlink r:id="rId6" w:history="1">
         <w:r>
           <w:rPr>
             <w:rStyle w:val="Hipervnculo"/>
@@ -630,7 +870,7 @@
           <w:lang w:eastAsia="es-AR"/>
         </w:rPr>
       </w:pPr>
-      <w:hyperlink r:id="rId6" w:history="1">
+      <w:hyperlink r:id="rId7" w:history="1">
         <w:r>
           <w:rPr>
             <w:rStyle w:val="Hipervnculo"/>
@@ -642,7 +882,33 @@
             <w:szCs w:val="28"/>
             <w:lang w:eastAsia="es-AR"/>
           </w:rPr>
-          <w:t>https://cidi.cba.gov.ar/portal-publico/</w:t>
+          <w:t>https://cidi.cba.go</w:t>
+        </w:r>
+        <w:r>
+          <w:rPr>
+            <w:rStyle w:val="Hipervnculo"/>
+            <w:rFonts w:ascii="Arial" w:eastAsia="Times New Roman" w:hAnsi="Arial" w:cs="Arial"/>
+            <w:b/>
+            <w:bCs/>
+            <w:kern w:val="36"/>
+            <w:sz w:val="28"/>
+            <w:szCs w:val="28"/>
+            <w:lang w:eastAsia="es-AR"/>
+          </w:rPr>
+          <w:t>v</w:t>
+        </w:r>
+        <w:r>
+          <w:rPr>
+            <w:rStyle w:val="Hipervnculo"/>
+            <w:rFonts w:ascii="Arial" w:eastAsia="Times New Roman" w:hAnsi="Arial" w:cs="Arial"/>
+            <w:b/>
+            <w:bCs/>
+            <w:kern w:val="36"/>
+            <w:sz w:val="28"/>
+            <w:szCs w:val="28"/>
+            <w:lang w:eastAsia="es-AR"/>
+          </w:rPr>
+          <w:t>.ar/portal-publico/</w:t>
         </w:r>
       </w:hyperlink>
     </w:p>
@@ -674,16 +940,7 @@
           <w:sz w:val="28"/>
           <w:szCs w:val="28"/>
         </w:rPr>
-        <w:t>L</w:t>
-      </w:r>
-      <w:r>
-        <w:rPr>
-          <w:rFonts w:ascii="Arial" w:hAnsi="Arial" w:cs="Arial"/>
-          <w:color w:val="000000"/>
-          <w:sz w:val="28"/>
-          <w:szCs w:val="28"/>
-        </w:rPr>
-        <w:t xml:space="preserve">os interesados que estén por iniciar el trámite deberán ingresar a la plataforma </w:t>
+        <w:t xml:space="preserve">Los interesados que estén por iniciar el trámite deberán ingresar a la plataforma </w:t>
       </w:r>
       <w:proofErr w:type="spellStart"/>
       <w:r>
@@ -798,8 +1055,713 @@
     <w:p>
       <w:pPr>
         <w:rPr>
-          <w:sz w:val="36"/>
-          <w:szCs w:val="36"/>
+          <w:rFonts w:ascii="Arial" w:hAnsi="Arial" w:cs="Arial"/>
+          <w:color w:val="000000"/>
+          <w:sz w:val="28"/>
+          <w:szCs w:val="28"/>
+        </w:rPr>
+      </w:pPr>
+    </w:p>
+    <w:p>
+      <w:pPr>
+        <w:rPr>
+          <w:rFonts w:ascii="Arial" w:hAnsi="Arial" w:cs="Arial"/>
+          <w:color w:val="000000"/>
+          <w:sz w:val="28"/>
+          <w:szCs w:val="28"/>
+        </w:rPr>
+      </w:pPr>
+      <w:r>
+        <w:rPr>
+          <w:rFonts w:ascii="Arial" w:hAnsi="Arial" w:cs="Arial"/>
+          <w:color w:val="000000"/>
+          <w:sz w:val="28"/>
+          <w:szCs w:val="28"/>
+        </w:rPr>
+        <w:t xml:space="preserve">Los medios de contacto habilitados para consultas a la Unidad Ejecutora para el Saneamiento de Títulos (Ex Tierras para el Futuro) son: correo electrónico: </w:t>
+      </w:r>
+      <w:hyperlink r:id="rId8" w:history="1">
+        <w:r>
+          <w:rPr>
+            <w:color w:val="000000"/>
+            <w:sz w:val="28"/>
+            <w:szCs w:val="28"/>
+          </w:rPr>
+          <w:t>unidadejecutora@cba.gov.ar</w:t>
+        </w:r>
+      </w:hyperlink>
+      <w:r>
+        <w:rPr>
+          <w:rFonts w:ascii="Arial" w:hAnsi="Arial" w:cs="Arial"/>
+          <w:color w:val="000000"/>
+          <w:sz w:val="28"/>
+          <w:szCs w:val="28"/>
+        </w:rPr>
+        <w:t xml:space="preserve"> </w:t>
+      </w:r>
+    </w:p>
+    <w:p>
+      <w:pPr>
+        <w:rPr>
+          <w:rFonts w:ascii="Arial" w:hAnsi="Arial" w:cs="Arial"/>
+          <w:color w:val="000000"/>
+          <w:sz w:val="28"/>
+          <w:szCs w:val="28"/>
+        </w:rPr>
+      </w:pPr>
+      <w:r>
+        <w:rPr>
+          <w:rFonts w:ascii="Arial" w:hAnsi="Arial" w:cs="Arial"/>
+          <w:color w:val="000000"/>
+          <w:sz w:val="28"/>
+          <w:szCs w:val="28"/>
+        </w:rPr>
+        <w:t xml:space="preserve">teléfono: </w:t>
+      </w:r>
+      <w:r>
+        <w:rPr>
+          <w:rFonts w:ascii="Arial" w:hAnsi="Arial" w:cs="Arial"/>
+          <w:b/>
+          <w:color w:val="000000"/>
+          <w:sz w:val="28"/>
+          <w:szCs w:val="28"/>
+        </w:rPr>
+        <w:t>0351-4342441</w:t>
+      </w:r>
+      <w:r>
+        <w:rPr>
+          <w:rFonts w:ascii="Arial" w:hAnsi="Arial" w:cs="Arial"/>
+          <w:color w:val="000000"/>
+          <w:sz w:val="28"/>
+          <w:szCs w:val="28"/>
+        </w:rPr>
+        <w:t xml:space="preserve">/4 TIERRAS PARA EL FUTURO </w:t>
+      </w:r>
+    </w:p>
+    <w:p>
+      <w:pPr>
+        <w:rPr>
+          <w:rFonts w:ascii="Arial" w:hAnsi="Arial" w:cs="Arial"/>
+          <w:color w:val="000000"/>
+          <w:sz w:val="28"/>
+          <w:szCs w:val="28"/>
+        </w:rPr>
+      </w:pPr>
+      <w:proofErr w:type="spellStart"/>
+      <w:r>
+        <w:rPr>
+          <w:rFonts w:ascii="Arial" w:hAnsi="Arial" w:cs="Arial"/>
+          <w:color w:val="000000"/>
+          <w:sz w:val="28"/>
+          <w:szCs w:val="28"/>
+        </w:rPr>
+        <w:t>opc</w:t>
+      </w:r>
+      <w:proofErr w:type="spellEnd"/>
+      <w:r>
+        <w:rPr>
+          <w:rFonts w:ascii="Arial" w:hAnsi="Arial" w:cs="Arial"/>
+          <w:color w:val="000000"/>
+          <w:sz w:val="28"/>
+          <w:szCs w:val="28"/>
+        </w:rPr>
+        <w:t xml:space="preserve"> 01: turnos o apoyo administrativo</w:t>
+      </w:r>
+    </w:p>
+    <w:p>
+      <w:pPr>
+        <w:rPr>
+          <w:rFonts w:ascii="Arial" w:hAnsi="Arial" w:cs="Arial"/>
+          <w:color w:val="000000"/>
+          <w:sz w:val="28"/>
+          <w:szCs w:val="28"/>
+        </w:rPr>
+      </w:pPr>
+      <w:proofErr w:type="spellStart"/>
+      <w:r>
+        <w:rPr>
+          <w:rFonts w:ascii="Arial" w:hAnsi="Arial" w:cs="Arial"/>
+          <w:color w:val="000000"/>
+          <w:sz w:val="28"/>
+          <w:szCs w:val="28"/>
+        </w:rPr>
+        <w:t>opc</w:t>
+      </w:r>
+      <w:proofErr w:type="spellEnd"/>
+      <w:r>
+        <w:rPr>
+          <w:rFonts w:ascii="Arial" w:hAnsi="Arial" w:cs="Arial"/>
+          <w:color w:val="000000"/>
+          <w:sz w:val="28"/>
+          <w:szCs w:val="28"/>
+        </w:rPr>
+        <w:t xml:space="preserve"> 02: Unidad operativa</w:t>
+      </w:r>
+    </w:p>
+    <w:p>
+      <w:pPr>
+        <w:rPr>
+          <w:rFonts w:ascii="Arial" w:hAnsi="Arial" w:cs="Arial"/>
+          <w:color w:val="000000"/>
+          <w:sz w:val="28"/>
+          <w:szCs w:val="28"/>
+        </w:rPr>
+      </w:pPr>
+      <w:proofErr w:type="spellStart"/>
+      <w:r>
+        <w:rPr>
+          <w:rFonts w:ascii="Arial" w:hAnsi="Arial" w:cs="Arial"/>
+          <w:color w:val="000000"/>
+          <w:sz w:val="28"/>
+          <w:szCs w:val="28"/>
+        </w:rPr>
+        <w:t>opc</w:t>
+      </w:r>
+      <w:proofErr w:type="spellEnd"/>
+      <w:r>
+        <w:rPr>
+          <w:rFonts w:ascii="Arial" w:hAnsi="Arial" w:cs="Arial"/>
+          <w:color w:val="000000"/>
+          <w:sz w:val="28"/>
+          <w:szCs w:val="28"/>
+        </w:rPr>
+        <w:t xml:space="preserve"> 03: Estudio de títulos</w:t>
+      </w:r>
+    </w:p>
+    <w:p>
+      <w:pPr>
+        <w:rPr>
+          <w:rFonts w:ascii="Arial" w:hAnsi="Arial" w:cs="Arial"/>
+          <w:color w:val="000000"/>
+          <w:sz w:val="28"/>
+          <w:szCs w:val="28"/>
+        </w:rPr>
+      </w:pPr>
+      <w:proofErr w:type="spellStart"/>
+      <w:r>
+        <w:rPr>
+          <w:rFonts w:ascii="Arial" w:hAnsi="Arial" w:cs="Arial"/>
+          <w:color w:val="000000"/>
+          <w:sz w:val="28"/>
+          <w:szCs w:val="28"/>
+        </w:rPr>
+        <w:t>opc</w:t>
+      </w:r>
+      <w:proofErr w:type="spellEnd"/>
+      <w:r>
+        <w:rPr>
+          <w:rFonts w:ascii="Arial" w:hAnsi="Arial" w:cs="Arial"/>
+          <w:color w:val="000000"/>
+          <w:sz w:val="28"/>
+          <w:szCs w:val="28"/>
+        </w:rPr>
+        <w:t xml:space="preserve"> 04: Notificaciones y edictos</w:t>
+      </w:r>
+    </w:p>
+    <w:p>
+      <w:pPr>
+        <w:rPr>
+          <w:rFonts w:ascii="Arial" w:hAnsi="Arial" w:cs="Arial"/>
+          <w:color w:val="000000"/>
+          <w:sz w:val="28"/>
+          <w:szCs w:val="28"/>
+        </w:rPr>
+      </w:pPr>
+      <w:proofErr w:type="spellStart"/>
+      <w:r>
+        <w:rPr>
+          <w:rFonts w:ascii="Arial" w:hAnsi="Arial" w:cs="Arial"/>
+          <w:color w:val="000000"/>
+          <w:sz w:val="28"/>
+          <w:szCs w:val="28"/>
+        </w:rPr>
+        <w:t>opc</w:t>
+      </w:r>
+      <w:proofErr w:type="spellEnd"/>
+      <w:r>
+        <w:rPr>
+          <w:rFonts w:ascii="Arial" w:hAnsi="Arial" w:cs="Arial"/>
+          <w:color w:val="000000"/>
+          <w:sz w:val="28"/>
+          <w:szCs w:val="28"/>
+        </w:rPr>
+        <w:t xml:space="preserve"> 08: Archivo </w:t>
+      </w:r>
+    </w:p>
+    <w:p>
+      <w:pPr>
+        <w:rPr>
+          <w:rFonts w:ascii="Arial" w:hAnsi="Arial" w:cs="Arial"/>
+          <w:sz w:val="28"/>
+          <w:szCs w:val="28"/>
+        </w:rPr>
+      </w:pPr>
+      <w:proofErr w:type="spellStart"/>
+      <w:r>
+        <w:rPr>
+          <w:rFonts w:ascii="Arial" w:hAnsi="Arial" w:cs="Arial"/>
+          <w:sz w:val="28"/>
+          <w:szCs w:val="28"/>
+          <w:highlight w:val="yellow"/>
+        </w:rPr>
+        <w:t>opc</w:t>
+      </w:r>
+      <w:proofErr w:type="spellEnd"/>
+      <w:r>
+        <w:rPr>
+          <w:rFonts w:ascii="Arial" w:hAnsi="Arial" w:cs="Arial"/>
+          <w:sz w:val="28"/>
+          <w:szCs w:val="28"/>
+          <w:highlight w:val="yellow"/>
+        </w:rPr>
+        <w:t xml:space="preserve"> 10: Mesa de entrada</w:t>
+      </w:r>
+      <w:r>
+        <w:rPr>
+          <w:rFonts w:ascii="Arial" w:hAnsi="Arial" w:cs="Arial"/>
+          <w:sz w:val="28"/>
+          <w:szCs w:val="28"/>
+        </w:rPr>
+        <w:t xml:space="preserve"> </w:t>
+      </w:r>
+      <w:r>
+        <w:rPr>
+          <w:rFonts w:ascii="Arial" w:hAnsi="Arial" w:cs="Arial"/>
+          <w:sz w:val="28"/>
+          <w:szCs w:val="28"/>
+        </w:rPr>
+        <w:sym w:font="Wingdings" w:char="F0E0"/>
+      </w:r>
+      <w:r>
+        <w:rPr>
+          <w:rFonts w:ascii="Arial" w:hAnsi="Arial" w:cs="Arial"/>
+          <w:sz w:val="28"/>
+          <w:szCs w:val="28"/>
+        </w:rPr>
+        <w:t xml:space="preserve"> María</w:t>
+      </w:r>
+      <w:bookmarkStart w:id="0" w:name="_GoBack"/>
+      <w:bookmarkEnd w:id="0"/>
+    </w:p>
+    <w:p>
+      <w:pPr>
+        <w:rPr>
+          <w:rFonts w:ascii="Arial" w:hAnsi="Arial" w:cs="Arial"/>
+          <w:color w:val="000000"/>
+          <w:sz w:val="28"/>
+          <w:szCs w:val="28"/>
+        </w:rPr>
+      </w:pPr>
+      <w:r>
+        <w:rPr>
+          <w:rFonts w:ascii="Arial" w:hAnsi="Arial" w:cs="Arial"/>
+          <w:color w:val="000000"/>
+          <w:sz w:val="28"/>
+          <w:szCs w:val="28"/>
+        </w:rPr>
+        <w:t xml:space="preserve">La agenda del </w:t>
+      </w:r>
+      <w:proofErr w:type="spellStart"/>
+      <w:r>
+        <w:rPr>
+          <w:rFonts w:ascii="Arial" w:hAnsi="Arial" w:cs="Arial"/>
+          <w:color w:val="000000"/>
+          <w:sz w:val="28"/>
+          <w:szCs w:val="28"/>
+        </w:rPr>
+        <w:t>turnero</w:t>
+      </w:r>
+      <w:proofErr w:type="spellEnd"/>
+      <w:r>
+        <w:rPr>
+          <w:rFonts w:ascii="Arial" w:hAnsi="Arial" w:cs="Arial"/>
+          <w:color w:val="000000"/>
+          <w:sz w:val="28"/>
+          <w:szCs w:val="28"/>
+        </w:rPr>
+        <w:t>, se abre los días 15 y 30 de cada mes.</w:t>
+      </w:r>
+    </w:p>
+    <w:p>
+      <w:pPr>
+        <w:rPr>
+          <w:rFonts w:ascii="Arial" w:hAnsi="Arial" w:cs="Arial"/>
+          <w:color w:val="000000"/>
+          <w:sz w:val="28"/>
+          <w:szCs w:val="28"/>
+        </w:rPr>
+      </w:pPr>
+      <w:r>
+        <w:rPr>
+          <w:rFonts w:ascii="Arial" w:hAnsi="Arial" w:cs="Arial"/>
+          <w:color w:val="000000"/>
+          <w:sz w:val="28"/>
+          <w:szCs w:val="28"/>
+        </w:rPr>
+        <w:t xml:space="preserve">Por consultas sobre este programa, los siguientes teléfonos (0351) 4342443/45. </w:t>
+      </w:r>
+    </w:p>
+    <w:p>
+      <w:pPr>
+        <w:rPr>
+          <w:rFonts w:ascii="Arial" w:hAnsi="Arial" w:cs="Arial"/>
+          <w:color w:val="000000"/>
+          <w:sz w:val="28"/>
+          <w:szCs w:val="28"/>
+        </w:rPr>
+      </w:pPr>
+      <w:r>
+        <w:rPr>
+          <w:rFonts w:ascii="Arial" w:hAnsi="Arial" w:cs="Arial"/>
+          <w:color w:val="000000"/>
+          <w:sz w:val="28"/>
+          <w:szCs w:val="28"/>
+        </w:rPr>
+        <w:lastRenderedPageBreak/>
+        <w:t xml:space="preserve">Por </w:t>
+      </w:r>
+      <w:proofErr w:type="spellStart"/>
+      <w:r>
+        <w:rPr>
+          <w:rFonts w:ascii="Arial" w:hAnsi="Arial" w:cs="Arial"/>
+          <w:color w:val="000000"/>
+          <w:sz w:val="28"/>
+          <w:szCs w:val="28"/>
+        </w:rPr>
+        <w:t>facebook</w:t>
+      </w:r>
+      <w:proofErr w:type="spellEnd"/>
+      <w:r>
+        <w:rPr>
+          <w:rFonts w:ascii="Arial" w:hAnsi="Arial" w:cs="Arial"/>
+          <w:color w:val="000000"/>
+          <w:sz w:val="28"/>
+          <w:szCs w:val="28"/>
+        </w:rPr>
+        <w:t>: Unidad Ejecutora para el Saneamiento de Títulos</w:t>
+      </w:r>
+    </w:p>
+    <w:p>
+      <w:pPr>
+        <w:rPr>
+          <w:rFonts w:ascii="Arial" w:hAnsi="Arial" w:cs="Arial"/>
+          <w:color w:val="000000"/>
+          <w:sz w:val="28"/>
+          <w:szCs w:val="28"/>
+        </w:rPr>
+      </w:pPr>
+      <w:hyperlink r:id="rId9" w:tgtFrame="_blank" w:history="1">
+        <w:r>
+          <w:rPr>
+            <w:color w:val="000000"/>
+            <w:sz w:val="28"/>
+            <w:szCs w:val="28"/>
+          </w:rPr>
+          <w:t>https://turnero.cba.gov.ar/turnos</w:t>
+        </w:r>
+      </w:hyperlink>
+      <w:r>
+        <w:rPr>
+          <w:rFonts w:ascii="Arial" w:hAnsi="Arial" w:cs="Arial"/>
+          <w:color w:val="000000"/>
+          <w:sz w:val="28"/>
+          <w:szCs w:val="28"/>
+        </w:rPr>
+        <w:t xml:space="preserve"> como solicitar turnos </w:t>
+      </w:r>
+      <w:hyperlink r:id="rId10" w:tgtFrame="_blank" w:history="1">
+        <w:r>
+          <w:rPr>
+            <w:color w:val="000000"/>
+            <w:sz w:val="28"/>
+            <w:szCs w:val="28"/>
+          </w:rPr>
+          <w:t>https://www.youtube.com/shorts/rO0rlHdVW4Y</w:t>
+        </w:r>
+      </w:hyperlink>
+    </w:p>
+    <w:p>
+      <w:pPr>
+        <w:rPr>
+          <w:rFonts w:ascii="Arial" w:hAnsi="Arial" w:cs="Arial"/>
+          <w:color w:val="000000"/>
+          <w:sz w:val="28"/>
+          <w:szCs w:val="28"/>
+        </w:rPr>
+      </w:pPr>
+    </w:p>
+    <w:p>
+      <w:pPr>
+        <w:autoSpaceDE w:val="0"/>
+        <w:autoSpaceDN w:val="0"/>
+        <w:adjustRightInd w:val="0"/>
+        <w:spacing w:after="0" w:line="240" w:lineRule="auto"/>
+        <w:rPr>
+          <w:rFonts w:ascii="Arial" w:hAnsi="Arial" w:cs="Arial"/>
+          <w:color w:val="000000"/>
+          <w:sz w:val="28"/>
+          <w:szCs w:val="28"/>
+        </w:rPr>
+      </w:pPr>
+    </w:p>
+    <w:p>
+      <w:pPr>
+        <w:autoSpaceDE w:val="0"/>
+        <w:autoSpaceDN w:val="0"/>
+        <w:adjustRightInd w:val="0"/>
+        <w:spacing w:after="0" w:line="240" w:lineRule="auto"/>
+        <w:rPr>
+          <w:rFonts w:ascii="Arial" w:hAnsi="Arial" w:cs="Arial"/>
+          <w:color w:val="000000"/>
+          <w:sz w:val="28"/>
+          <w:szCs w:val="28"/>
+        </w:rPr>
+      </w:pPr>
+    </w:p>
+    <w:p>
+      <w:pPr>
+        <w:autoSpaceDE w:val="0"/>
+        <w:autoSpaceDN w:val="0"/>
+        <w:adjustRightInd w:val="0"/>
+        <w:spacing w:after="0" w:line="240" w:lineRule="auto"/>
+        <w:rPr>
+          <w:rFonts w:ascii="Arial" w:hAnsi="Arial" w:cs="Arial"/>
+          <w:color w:val="000000"/>
+          <w:sz w:val="28"/>
+          <w:szCs w:val="28"/>
+        </w:rPr>
+      </w:pPr>
+    </w:p>
+    <w:p>
+      <w:pPr>
+        <w:autoSpaceDE w:val="0"/>
+        <w:autoSpaceDN w:val="0"/>
+        <w:adjustRightInd w:val="0"/>
+        <w:spacing w:after="0" w:line="240" w:lineRule="auto"/>
+        <w:rPr>
+          <w:rFonts w:ascii="Arial" w:hAnsi="Arial" w:cs="Arial"/>
+          <w:color w:val="000000"/>
+          <w:sz w:val="28"/>
+          <w:szCs w:val="28"/>
+        </w:rPr>
+      </w:pPr>
+      <w:r>
+        <w:rPr>
+          <w:rFonts w:ascii="Arial" w:hAnsi="Arial" w:cs="Arial"/>
+          <w:color w:val="000000"/>
+          <w:sz w:val="28"/>
+          <w:szCs w:val="28"/>
+        </w:rPr>
+        <w:t>Secretaría general de la Gobernación</w:t>
+      </w:r>
+    </w:p>
+    <w:p>
+      <w:pPr>
+        <w:autoSpaceDE w:val="0"/>
+        <w:autoSpaceDN w:val="0"/>
+        <w:adjustRightInd w:val="0"/>
+        <w:spacing w:after="0" w:line="240" w:lineRule="auto"/>
+        <w:rPr>
+          <w:rFonts w:ascii="Arial" w:hAnsi="Arial" w:cs="Arial"/>
+          <w:color w:val="000000"/>
+          <w:sz w:val="28"/>
+          <w:szCs w:val="28"/>
+        </w:rPr>
+      </w:pPr>
+      <w:r>
+        <w:rPr>
+          <w:rFonts w:ascii="Arial" w:hAnsi="Arial" w:cs="Arial"/>
+          <w:color w:val="000000"/>
+          <w:sz w:val="28"/>
+          <w:szCs w:val="28"/>
+        </w:rPr>
+        <w:t xml:space="preserve">Unidad Ejecutora para el Saneamiento de </w:t>
+      </w:r>
+      <w:proofErr w:type="spellStart"/>
+      <w:r>
+        <w:rPr>
+          <w:rFonts w:ascii="Arial" w:hAnsi="Arial" w:cs="Arial"/>
+          <w:color w:val="000000"/>
+          <w:sz w:val="28"/>
+          <w:szCs w:val="28"/>
+        </w:rPr>
+        <w:t>Titulos</w:t>
+      </w:r>
+      <w:proofErr w:type="spellEnd"/>
+    </w:p>
+    <w:p>
+      <w:pPr>
+        <w:autoSpaceDE w:val="0"/>
+        <w:autoSpaceDN w:val="0"/>
+        <w:adjustRightInd w:val="0"/>
+        <w:spacing w:after="0" w:line="240" w:lineRule="auto"/>
+        <w:rPr>
+          <w:rFonts w:ascii="Arial" w:hAnsi="Arial" w:cs="Arial"/>
+          <w:color w:val="000000"/>
+          <w:sz w:val="28"/>
+          <w:szCs w:val="28"/>
+        </w:rPr>
+      </w:pPr>
+      <w:r>
+        <w:rPr>
+          <w:rFonts w:ascii="Arial" w:hAnsi="Arial" w:cs="Arial"/>
+          <w:color w:val="000000"/>
+          <w:sz w:val="28"/>
+          <w:szCs w:val="28"/>
+        </w:rPr>
+        <w:t>SUAC DE LA UNIDAD EJECUTORA PARA EL SANEAMIENTO DE TITULOS</w:t>
+      </w:r>
+    </w:p>
+    <w:p>
+      <w:pPr>
+        <w:autoSpaceDE w:val="0"/>
+        <w:autoSpaceDN w:val="0"/>
+        <w:adjustRightInd w:val="0"/>
+        <w:spacing w:after="0" w:line="240" w:lineRule="auto"/>
+        <w:rPr>
+          <w:rFonts w:ascii="Arial" w:hAnsi="Arial" w:cs="Arial"/>
+          <w:color w:val="000000"/>
+          <w:sz w:val="28"/>
+          <w:szCs w:val="28"/>
+        </w:rPr>
+      </w:pPr>
+      <w:r>
+        <w:rPr>
+          <w:rFonts w:ascii="Arial" w:hAnsi="Arial" w:cs="Arial"/>
+          <w:color w:val="000000"/>
+          <w:sz w:val="28"/>
+          <w:szCs w:val="28"/>
+        </w:rPr>
+        <w:t xml:space="preserve">Consulte su </w:t>
+      </w:r>
+      <w:proofErr w:type="spellStart"/>
+      <w:r>
+        <w:rPr>
+          <w:rFonts w:ascii="Arial" w:hAnsi="Arial" w:cs="Arial"/>
+          <w:color w:val="000000"/>
+          <w:sz w:val="28"/>
+          <w:szCs w:val="28"/>
+        </w:rPr>
+        <w:t>tramite</w:t>
+      </w:r>
+      <w:proofErr w:type="spellEnd"/>
+      <w:r>
+        <w:rPr>
+          <w:rFonts w:ascii="Arial" w:hAnsi="Arial" w:cs="Arial"/>
+          <w:color w:val="000000"/>
+          <w:sz w:val="28"/>
+          <w:szCs w:val="28"/>
+        </w:rPr>
+        <w:t xml:space="preserve"> 0181087111924</w:t>
+      </w:r>
+    </w:p>
+    <w:p>
+      <w:pPr>
+        <w:autoSpaceDE w:val="0"/>
+        <w:autoSpaceDN w:val="0"/>
+        <w:adjustRightInd w:val="0"/>
+        <w:spacing w:after="0" w:line="240" w:lineRule="auto"/>
+        <w:rPr>
+          <w:rFonts w:ascii="Arial" w:hAnsi="Arial" w:cs="Arial"/>
+          <w:color w:val="000000"/>
+          <w:sz w:val="28"/>
+          <w:szCs w:val="28"/>
+        </w:rPr>
+      </w:pPr>
+      <w:r>
+        <w:rPr>
+          <w:rFonts w:ascii="Arial" w:hAnsi="Arial" w:cs="Arial"/>
+          <w:color w:val="000000"/>
+          <w:sz w:val="28"/>
+          <w:szCs w:val="28"/>
+        </w:rPr>
+        <w:t xml:space="preserve">26/02/2024 </w:t>
+      </w:r>
+      <w:r>
+        <w:rPr>
+          <w:rFonts w:ascii="Arial" w:hAnsi="Arial" w:cs="Arial"/>
+          <w:color w:val="000000"/>
+          <w:sz w:val="28"/>
+          <w:szCs w:val="28"/>
+        </w:rPr>
+        <w:t>RECIBIDO a las 09:39</w:t>
+      </w:r>
+    </w:p>
+    <w:p>
+      <w:pPr>
+        <w:rPr>
+          <w:rFonts w:ascii="Arial" w:hAnsi="Arial" w:cs="Arial"/>
+          <w:color w:val="000000"/>
+          <w:sz w:val="28"/>
+          <w:szCs w:val="28"/>
+        </w:rPr>
+      </w:pPr>
+    </w:p>
+    <w:p>
+      <w:pPr>
+        <w:rPr>
+          <w:rFonts w:ascii="Arial" w:hAnsi="Arial" w:cs="Arial"/>
+          <w:color w:val="000000"/>
+          <w:sz w:val="28"/>
+          <w:szCs w:val="28"/>
+        </w:rPr>
+      </w:pPr>
+      <w:r>
+        <w:rPr>
+          <w:rFonts w:ascii="Arial" w:hAnsi="Arial" w:cs="Arial"/>
+          <w:color w:val="000000"/>
+          <w:sz w:val="28"/>
+          <w:szCs w:val="28"/>
+        </w:rPr>
+        <w:t xml:space="preserve">Su trámite SOLICITUD DE INSCRIPCIÓN EN EL REGISTRO PERSONAL DE POSEEDORES ha ingresado de forma correcta con el </w:t>
+      </w:r>
+      <w:proofErr w:type="spellStart"/>
+      <w:r>
+        <w:rPr>
+          <w:rFonts w:ascii="Arial" w:hAnsi="Arial" w:cs="Arial"/>
+          <w:color w:val="000000"/>
+          <w:sz w:val="28"/>
+          <w:szCs w:val="28"/>
+        </w:rPr>
+        <w:t>Nro</w:t>
+      </w:r>
+      <w:proofErr w:type="spellEnd"/>
+      <w:r>
+        <w:rPr>
+          <w:rFonts w:ascii="Arial" w:hAnsi="Arial" w:cs="Arial"/>
+          <w:color w:val="000000"/>
+          <w:sz w:val="28"/>
+          <w:szCs w:val="28"/>
+        </w:rPr>
+        <w:t xml:space="preserve"> 0181087111924</w:t>
+      </w:r>
+    </w:p>
+    <w:p>
+      <w:pPr>
+        <w:rPr>
+          <w:rFonts w:ascii="Arial" w:hAnsi="Arial" w:cs="Arial"/>
+          <w:color w:val="000000"/>
+          <w:sz w:val="28"/>
+          <w:szCs w:val="28"/>
+        </w:rPr>
+      </w:pPr>
+      <w:r>
+        <w:rPr>
+          <w:rFonts w:ascii="Arial" w:hAnsi="Arial" w:cs="Arial"/>
+          <w:color w:val="000000"/>
+          <w:sz w:val="28"/>
+          <w:szCs w:val="28"/>
+        </w:rPr>
+        <w:t>Respecto del trámite GOBDIGI-0181087111-924 se le informa</w:t>
+      </w:r>
+    </w:p>
+    <w:p>
+      <w:pPr>
+        <w:rPr>
+          <w:rFonts w:ascii="Arial" w:hAnsi="Arial" w:cs="Arial"/>
+          <w:color w:val="000000"/>
+          <w:sz w:val="28"/>
+          <w:szCs w:val="28"/>
         </w:rPr>
       </w:pPr>
     </w:p>
@@ -1343,6 +2305,18 @@
       <w:lang w:eastAsia="es-AR"/>
     </w:rPr>
   </w:style>
+  <w:style w:type="character" w:styleId="Hipervnculovisitado">
+    <w:name w:val="FollowedHyperlink"/>
+    <w:basedOn w:val="Fuentedeprrafopredeter"/>
+    <w:uiPriority w:val="99"/>
+    <w:semiHidden/>
+    <w:unhideWhenUsed/>
+    <w:rsid w:val="00441D6E"/>
+    <w:rPr>
+      <w:color w:val="954F72" w:themeColor="followedHyperlink"/>
+      <w:u w:val="single"/>
+    </w:rPr>
+  </w:style>
 </w:styles>
 </file>
 

</xml_diff>